<commit_message>
CheckImmediate, UpdateImmediate attr added
</commit_message>
<xml_diff>
--- a/doc/Projekt ModelGen/ModelGen - wprowadzenie.docx
+++ b/doc/Projekt ModelGen/ModelGen - wprowadzenie.docx
@@ -79,7 +79,7 @@
         <w:rPr>
           <w:noProof/>
         </w:rPr>
-        <w:t>28.12.2023</w:t>
+        <w:t>31.12.2023</w:t>
       </w:r>
       <w:r>
         <w:fldChar w:fldCharType="end"/>
@@ -4731,7 +4731,7 @@
         <w:pStyle w:val="Nagwek2"/>
       </w:pPr>
       <w:r>
-        <w:t>Generowanie modelu</w:t>
+        <w:t>Koncepcja procesu przetwarzania</w:t>
       </w:r>
     </w:p>
     <w:p>
@@ -4765,7 +4765,7 @@
         <w:t>i można zdefiniować na bazie wspólnego procesu, który zawierać będzie wspólne aktywności</w:t>
       </w:r>
       <w:r>
-        <w:t>:</w:t>
+        <w:t xml:space="preserve"> naszkicowane następująco:</w:t>
       </w:r>
     </w:p>
     <w:p>
@@ -4791,7 +4791,43 @@
         <w:rPr>
           <w:rStyle w:val="NazwaProgramowa"/>
         </w:rPr>
-        <w:t>(Microsoft.Office.Interop.Word</w:t>
+        <w:t>(Microsoft.</w:t>
+      </w:r>
+      <w:r>
+        <w:rPr>
+          <w:rStyle w:val="NazwaProgramowa"/>
+        </w:rPr>
+        <w:t xml:space="preserve"> </w:t>
+      </w:r>
+      <w:r>
+        <w:rPr>
+          <w:rStyle w:val="NazwaProgramowa"/>
+        </w:rPr>
+        <w:t>Office.</w:t>
+      </w:r>
+      <w:r>
+        <w:rPr>
+          <w:rStyle w:val="NazwaProgramowa"/>
+        </w:rPr>
+        <w:t xml:space="preserve"> </w:t>
+      </w:r>
+      <w:r>
+        <w:rPr>
+          <w:rStyle w:val="NazwaProgramowa"/>
+        </w:rPr>
+        <w:t>Interop.</w:t>
+      </w:r>
+      <w:r>
+        <w:rPr>
+          <w:rStyle w:val="NazwaProgramowa"/>
+        </w:rPr>
+        <w:t xml:space="preserve"> </w:t>
+      </w:r>
+      <w:r>
+        <w:rPr>
+          <w:rStyle w:val="NazwaProgramowa"/>
+        </w:rPr>
+        <w:t>Word</w:t>
       </w:r>
       <w:r>
         <w:t xml:space="preserve"> lub </w:t>
@@ -4800,7 +4836,19 @@
         <w:rPr>
           <w:rStyle w:val="NazwaProgramowa"/>
         </w:rPr>
-        <w:t>DocumentFormat.OpenXml</w:t>
+        <w:t>DocumentFormat.</w:t>
+      </w:r>
+      <w:r>
+        <w:rPr>
+          <w:rStyle w:val="NazwaProgramowa"/>
+        </w:rPr>
+        <w:t xml:space="preserve"> </w:t>
+      </w:r>
+      <w:r>
+        <w:rPr>
+          <w:rStyle w:val="NazwaProgramowa"/>
+        </w:rPr>
+        <w:t>OpenXml</w:t>
       </w:r>
       <w:r>
         <w:rPr>
@@ -4809,7 +4857,13 @@
         <w:t>)</w:t>
       </w:r>
       <w:r>
-        <w:t xml:space="preserve"> są </w:t>
+        <w:t xml:space="preserve"> </w:t>
+      </w:r>
+      <w:r>
+        <w:t>będą</w:t>
+      </w:r>
+      <w:r>
+        <w:t xml:space="preserve"> </w:t>
       </w:r>
       <w:r>
         <w:t xml:space="preserve">wczytywane do programu </w:t>
@@ -4835,7 +4889,13 @@
         <w:pStyle w:val="Listapunktowana"/>
       </w:pPr>
       <w:r>
-        <w:t xml:space="preserve">Filtrowanie typów – typy (i przestrzenie nazw) są oznaczane jako zaakceptowane lub odrzucone. </w:t>
+        <w:t xml:space="preserve">Filtrowanie typów – typy (i przestrzenie nazw) </w:t>
+      </w:r>
+      <w:r>
+        <w:t>będą</w:t>
+      </w:r>
+      <w:r>
+        <w:t xml:space="preserve"> oznaczane jako zaakceptowane lub odrzucone. </w:t>
       </w:r>
       <w:r>
         <w:t xml:space="preserve">Typy odrzucane nie będą dalej przetwarzane. </w:t>
@@ -4844,7 +4904,19 @@
         <w:t xml:space="preserve">Typy zaakceptowane </w:t>
       </w:r>
       <w:r>
-        <w:t>po przetworzeniu będą umieszczane w modelu dokumentu. Znaczniki typów zaakceptowanych umożliwiają stopniowe generowanie docelowego modelu dokumentu.</w:t>
+        <w:t xml:space="preserve">po przetworzeniu będą umieszczane w modelu dokumentu. Znaczniki typów zaakceptowanych </w:t>
+      </w:r>
+      <w:r>
+        <w:t xml:space="preserve">będą </w:t>
+      </w:r>
+      <w:r>
+        <w:t>umożliwia</w:t>
+      </w:r>
+      <w:r>
+        <w:t>ć</w:t>
+      </w:r>
+      <w:r>
+        <w:t xml:space="preserve"> stopniowe generowanie docelowego modelu dokumentu.</w:t>
       </w:r>
     </w:p>
     <w:p>
@@ -4870,41 +4942,25 @@
         <w:t>WordprocessingDocument</w:t>
       </w:r>
       <w:r>
-        <w:t>. Począwszy od tego typu głównego wczytywane są właściwości publiczne</w:t>
+        <w:t xml:space="preserve">. Począwszy od tego typu głównego wczytywane </w:t>
+      </w:r>
+      <w:r>
+        <w:t xml:space="preserve">będą </w:t>
+      </w:r>
+      <w:r>
+        <w:t>właściwości publiczne</w:t>
       </w:r>
       <w:r>
         <w:t xml:space="preserve"> typów zaakceptowanych</w:t>
       </w:r>
       <w:r>
-        <w:t xml:space="preserve">. Jeśli </w:t>
-      </w:r>
-      <w:r>
-        <w:t xml:space="preserve">typ </w:t>
-      </w:r>
-      <w:r>
-        <w:lastRenderedPageBreak/>
-        <w:t>właściwoś</w:t>
-      </w:r>
-      <w:r>
-        <w:t>ci</w:t>
-      </w:r>
-      <w:r>
-        <w:t xml:space="preserve"> jest</w:t>
-      </w:r>
-      <w:r>
-        <w:t xml:space="preserve"> </w:t>
-      </w:r>
-      <w:r>
-        <w:t>odrzucon</w:t>
-      </w:r>
-      <w:r>
-        <w:t>y</w:t>
-      </w:r>
-      <w:r>
-        <w:t xml:space="preserve">, to właściwość jest odrzucana. </w:t>
-      </w:r>
-      <w:r>
-        <w:t xml:space="preserve">Pozostałe są akceptowane i wówczas mogą być wczytywane typy spoza źródłowej biblioteki. </w:t>
+        <w:t xml:space="preserve">. </w:t>
+      </w:r>
+      <w:r>
+        <w:t>Umożliwi to odwoływanie się do typów z innych bibliotek</w:t>
+      </w:r>
+      <w:r>
+        <w:t xml:space="preserve">. </w:t>
       </w:r>
     </w:p>
     <w:p>
@@ -4912,7 +4968,20 @@
         <w:pStyle w:val="Listapunktowana"/>
       </w:pPr>
       <w:r>
-        <w:t xml:space="preserve">Określane są relacje między typami – relacje dziedziczenia, implementowania interfejsów oraz zawierania. W tym ostatnim przypadku może być potrzebna analiza </w:t>
+        <w:lastRenderedPageBreak/>
+        <w:t>Określan</w:t>
+      </w:r>
+      <w:r>
+        <w:t>ie</w:t>
+      </w:r>
+      <w:r>
+        <w:t xml:space="preserve"> relacj</w:t>
+      </w:r>
+      <w:r>
+        <w:t>i</w:t>
+      </w:r>
+      <w:r>
+        <w:t xml:space="preserve"> między – relacje dziedziczenia, implementowania interfejsów oraz zawierania. W tym ostatnim przypadku może być potrzebna analiza </w:t>
       </w:r>
       <w:r>
         <w:t>schematów XML formatu OpenXml.</w:t>
@@ -5140,78 +5209,890 @@
         <w:pStyle w:val="Wcicienormalne"/>
       </w:pPr>
       <w:r>
-        <w:t xml:space="preserve">W ostatnim etapie mogą być wykorzystywane różne typy generatorów, które </w:t>
-      </w:r>
-      <w:r>
-        <w:t>będą dawały</w:t>
-      </w:r>
-      <w:r>
-        <w:t xml:space="preserve"> różne wyniki. </w:t>
-      </w:r>
-      <w:r>
-        <w:t>Przewidywane są następujące typy</w:t>
-      </w:r>
-      <w:r>
-        <w:t xml:space="preserve"> generatorów:</w:t>
+        <w:t xml:space="preserve">Należy nastawić się na pracę iteracyjną, przy czym </w:t>
+      </w:r>
+      <w:r>
+        <w:t xml:space="preserve">pliki wynikowe generowane w kodzie języka C# będą kompilowane w </w:t>
+      </w:r>
+      <w:r>
+        <w:t xml:space="preserve">biblioteki wynikowe </w:t>
+      </w:r>
+      <w:r>
+        <w:t xml:space="preserve">i </w:t>
+      </w:r>
+      <w:r>
+        <w:t xml:space="preserve">będą wykorzystywane </w:t>
+      </w:r>
+      <w:r>
+        <w:t>zwrotnie jako biblioteki wejściowe. Poglądowo koncepcję procesu przetwarzania zilustrowano na .</w:t>
+      </w:r>
+      <w:r>
+        <w:t xml:space="preserve"> Przyjęto na nim, że biblioteki wynikowe mają wspólne nazwy rozpoczynające się od </w:t>
+      </w:r>
+      <w:r>
+        <w:rPr>
+          <w:rStyle w:val="NazwaProgramowa"/>
+        </w:rPr>
+        <w:t>DocumentModel</w:t>
+      </w:r>
+      <w:r>
+        <w:t>.</w:t>
       </w:r>
     </w:p>
     <w:p>
       <w:pPr>
-        <w:pStyle w:val="Listapunktowana"/>
-      </w:pPr>
-      <w:r>
-        <w:rPr>
-          <w:rStyle w:val="NazwaProgramowa"/>
-        </w:rPr>
-        <w:t>InterfaceGenerator</w:t>
-      </w:r>
-      <w:r>
-        <w:t xml:space="preserve"> – produkuje interfejsy docelowego modelu dokumentu.</w:t>
+        <w:pStyle w:val="Figure"/>
+      </w:pPr>
+      <w:r>
+        <w:rPr>
+          <w:noProof/>
+          <w14:ligatures w14:val="standardContextual"/>
+        </w:rPr>
+        <mc:AlternateContent>
+          <mc:Choice Requires="wpc">
+            <w:drawing>
+              <wp:inline distT="0" distB="0" distL="0" distR="0" wp14:anchorId="3AB5B661" wp14:editId="77A490EB">
+                <wp:extent cx="4066540" cy="1576316"/>
+                <wp:effectExtent l="0" t="0" r="0" b="24130"/>
+                <wp:docPr id="1371774382" name="Kanwa 1"/>
+                <wp:cNvGraphicFramePr>
+                  <a:graphicFrameLocks xmlns:a="http://schemas.openxmlformats.org/drawingml/2006/main" noChangeAspect="1"/>
+                </wp:cNvGraphicFramePr>
+                <a:graphic xmlns:a="http://schemas.openxmlformats.org/drawingml/2006/main">
+                  <a:graphicData uri="http://schemas.microsoft.com/office/word/2010/wordprocessingCanvas">
+                    <wpc:wpc>
+                      <wpc:bg>
+                        <a:solidFill>
+                          <a:prstClr val="white"/>
+                        </a:solidFill>
+                      </wpc:bg>
+                      <wpc:whole/>
+                      <wps:wsp>
+                        <wps:cNvPr id="803412638" name="Sześcian 803412638"/>
+                        <wps:cNvSpPr/>
+                        <wps:spPr>
+                          <a:xfrm>
+                            <a:off x="57615" y="118587"/>
+                            <a:ext cx="1104900" cy="1055122"/>
+                          </a:xfrm>
+                          <a:prstGeom prst="cube">
+                            <a:avLst>
+                              <a:gd name="adj" fmla="val 6043"/>
+                            </a:avLst>
+                          </a:prstGeom>
+                        </wps:spPr>
+                        <wps:style>
+                          <a:lnRef idx="2">
+                            <a:schemeClr val="dk1"/>
+                          </a:lnRef>
+                          <a:fillRef idx="1">
+                            <a:schemeClr val="lt1"/>
+                          </a:fillRef>
+                          <a:effectRef idx="0">
+                            <a:schemeClr val="dk1"/>
+                          </a:effectRef>
+                          <a:fontRef idx="minor">
+                            <a:schemeClr val="dk1"/>
+                          </a:fontRef>
+                        </wps:style>
+                        <wps:bodyPr rot="0" spcFirstLastPara="0" vert="horz" wrap="square" lIns="91440" tIns="45720" rIns="91440" bIns="45720" numCol="1" spcCol="0" rtlCol="0" fromWordArt="0" anchor="ctr" anchorCtr="0" forceAA="0" compatLnSpc="1">
+                          <a:prstTxWarp prst="textNoShape">
+                            <a:avLst/>
+                          </a:prstTxWarp>
+                          <a:noAutofit/>
+                        </wps:bodyPr>
+                      </wps:wsp>
+                      <wps:wsp>
+                        <wps:cNvPr id="1371785510" name="Pole tekstowe 2"/>
+                        <wps:cNvSpPr txBox="1"/>
+                        <wps:spPr>
+                          <a:xfrm>
+                            <a:off x="91905" y="187166"/>
+                            <a:ext cx="838835" cy="177165"/>
+                          </a:xfrm>
+                          <a:prstGeom prst="rect">
+                            <a:avLst/>
+                          </a:prstGeom>
+                          <a:noFill/>
+                          <a:ln w="6350">
+                            <a:noFill/>
+                          </a:ln>
+                        </wps:spPr>
+                        <wps:txbx>
+                          <w:txbxContent>
+                            <w:p>
+                              <w:pPr>
+                                <w:rPr>
+                                  <w:rFonts w:ascii="Calibri" w:eastAsia="Yu Mincho" w:hAnsi="Calibri" w:cs="Arial"/>
+                                  <w:sz w:val="16"/>
+                                  <w:szCs w:val="16"/>
+                                </w:rPr>
+                              </w:pPr>
+                              <w:r>
+                                <w:rPr>
+                                  <w:rFonts w:ascii="Calibri" w:eastAsia="Yu Mincho" w:hAnsi="Calibri" w:cs="Arial"/>
+                                  <w:sz w:val="16"/>
+                                  <w:szCs w:val="16"/>
+                                </w:rPr>
+                                <w:t xml:space="preserve">Biblioteki </w:t>
+                              </w:r>
+                              <w:r>
+                                <w:rPr>
+                                  <w:rFonts w:ascii="Calibri" w:eastAsia="Yu Mincho" w:hAnsi="Calibri" w:cs="Arial"/>
+                                  <w:sz w:val="16"/>
+                                  <w:szCs w:val="16"/>
+                                </w:rPr>
+                                <w:t>źródłowe</w:t>
+                              </w:r>
+                            </w:p>
+                          </w:txbxContent>
+                        </wps:txbx>
+                        <wps:bodyPr rot="0" spcFirstLastPara="0" vert="horz" wrap="square" lIns="0" tIns="0" rIns="0" bIns="0" numCol="1" spcCol="0" rtlCol="0" fromWordArt="0" anchor="t" anchorCtr="0" forceAA="0" compatLnSpc="1">
+                          <a:prstTxWarp prst="textNoShape">
+                            <a:avLst/>
+                          </a:prstTxWarp>
+                          <a:noAutofit/>
+                        </wps:bodyPr>
+                      </wps:wsp>
+                      <wps:wsp>
+                        <wps:cNvPr id="1811658298" name="Pole tekstowe 3"/>
+                        <wps:cNvSpPr txBox="1"/>
+                        <wps:spPr>
+                          <a:xfrm>
+                            <a:off x="91905" y="439896"/>
+                            <a:ext cx="982345" cy="699692"/>
+                          </a:xfrm>
+                          <a:prstGeom prst="rect">
+                            <a:avLst/>
+                          </a:prstGeom>
+                          <a:noFill/>
+                          <a:ln w="6350">
+                            <a:noFill/>
+                          </a:ln>
+                        </wps:spPr>
+                        <wps:txbx>
+                          <w:txbxContent>
+                            <w:p>
+                              <w:pPr>
+                                <w:pStyle w:val="Akapitzlist"/>
+                                <w:numPr>
+                                  <w:ilvl w:val="0"/>
+                                  <w:numId w:val="13"/>
+                                </w:numPr>
+                                <w:tabs>
+                                  <w:tab w:val="clear" w:pos="720"/>
+                                  <w:tab w:val="num" w:pos="284"/>
+                                </w:tabs>
+                                <w:ind w:left="284" w:hanging="142"/>
+                                <w:rPr>
+                                  <w:rFonts w:ascii="Calibri" w:eastAsia="Yu Mincho" w:hAnsi="Calibri" w:cs="Arial"/>
+                                  <w:sz w:val="16"/>
+                                  <w:szCs w:val="16"/>
+                                </w:rPr>
+                              </w:pPr>
+                              <w:r>
+                                <w:rPr>
+                                  <w:rFonts w:ascii="Calibri" w:eastAsia="Yu Mincho" w:hAnsi="Calibri" w:cs="Arial"/>
+                                  <w:sz w:val="16"/>
+                                  <w:szCs w:val="16"/>
+                                </w:rPr>
+                                <w:t>Microsoft. Office. Interop. Word</w:t>
+                              </w:r>
+                            </w:p>
+                            <w:p>
+                              <w:pPr>
+                                <w:pStyle w:val="Akapitzlist"/>
+                                <w:numPr>
+                                  <w:ilvl w:val="0"/>
+                                  <w:numId w:val="9"/>
+                                </w:numPr>
+                                <w:tabs>
+                                  <w:tab w:val="clear" w:pos="720"/>
+                                  <w:tab w:val="num" w:pos="284"/>
+                                </w:tabs>
+                                <w:ind w:left="284" w:hanging="142"/>
+                                <w:rPr>
+                                  <w:rStyle w:val="NazwaProgramowa"/>
+                                  <w:sz w:val="16"/>
+                                  <w:szCs w:val="16"/>
+                                </w:rPr>
+                              </w:pPr>
+                              <w:r>
+                                <w:rPr>
+                                  <w:rStyle w:val="NazwaProgramowa"/>
+                                  <w:sz w:val="16"/>
+                                  <w:szCs w:val="16"/>
+                                </w:rPr>
+                                <w:t>DocumentFormat. OpenXml</w:t>
+                              </w:r>
+                            </w:p>
+                            <w:p>
+                              <w:pPr>
+                                <w:pStyle w:val="Akapitzlist"/>
+                                <w:numPr>
+                                  <w:ilvl w:val="0"/>
+                                  <w:numId w:val="9"/>
+                                </w:numPr>
+                                <w:tabs>
+                                  <w:tab w:val="clear" w:pos="720"/>
+                                  <w:tab w:val="num" w:pos="284"/>
+                                </w:tabs>
+                                <w:ind w:left="284" w:hanging="142"/>
+                                <w:rPr>
+                                  <w:rStyle w:val="NazwaProgramowa"/>
+                                  <w:sz w:val="16"/>
+                                  <w:szCs w:val="16"/>
+                                </w:rPr>
+                              </w:pPr>
+                              <w:r>
+                                <w:rPr>
+                                  <w:rStyle w:val="NazwaProgramowa"/>
+                                  <w:sz w:val="16"/>
+                                  <w:szCs w:val="16"/>
+                                </w:rPr>
+                                <w:t>…</w:t>
+                              </w:r>
+                            </w:p>
+                          </w:txbxContent>
+                        </wps:txbx>
+                        <wps:bodyPr rot="0" spcFirstLastPara="0" vert="horz" wrap="square" lIns="0" tIns="0" rIns="0" bIns="0" numCol="1" spcCol="0" rtlCol="0" fromWordArt="0" anchor="t" anchorCtr="0" forceAA="0" compatLnSpc="1">
+                          <a:prstTxWarp prst="textNoShape">
+                            <a:avLst/>
+                          </a:prstTxWarp>
+                          <a:noAutofit/>
+                        </wps:bodyPr>
+                      </wps:wsp>
+                      <wps:wsp>
+                        <wps:cNvPr id="491008766" name="Sześcian 491008766"/>
+                        <wps:cNvSpPr/>
+                        <wps:spPr>
+                          <a:xfrm>
+                            <a:off x="2906974" y="111762"/>
+                            <a:ext cx="1104900" cy="1055122"/>
+                          </a:xfrm>
+                          <a:prstGeom prst="cube">
+                            <a:avLst>
+                              <a:gd name="adj" fmla="val 6043"/>
+                            </a:avLst>
+                          </a:prstGeom>
+                        </wps:spPr>
+                        <wps:style>
+                          <a:lnRef idx="2">
+                            <a:schemeClr val="dk1"/>
+                          </a:lnRef>
+                          <a:fillRef idx="1">
+                            <a:schemeClr val="lt1"/>
+                          </a:fillRef>
+                          <a:effectRef idx="0">
+                            <a:schemeClr val="dk1"/>
+                          </a:effectRef>
+                          <a:fontRef idx="minor">
+                            <a:schemeClr val="dk1"/>
+                          </a:fontRef>
+                        </wps:style>
+                        <wps:bodyPr rot="0" spcFirstLastPara="0" vert="horz" wrap="square" lIns="91440" tIns="45720" rIns="91440" bIns="45720" numCol="1" spcCol="0" rtlCol="0" fromWordArt="0" anchor="ctr" anchorCtr="0" forceAA="0" compatLnSpc="1">
+                          <a:prstTxWarp prst="textNoShape">
+                            <a:avLst/>
+                          </a:prstTxWarp>
+                          <a:noAutofit/>
+                        </wps:bodyPr>
+                      </wps:wsp>
+                      <wps:wsp>
+                        <wps:cNvPr id="1646641438" name="Pole tekstowe 2"/>
+                        <wps:cNvSpPr txBox="1"/>
+                        <wps:spPr>
+                          <a:xfrm>
+                            <a:off x="2985231" y="180341"/>
+                            <a:ext cx="838835" cy="177165"/>
+                          </a:xfrm>
+                          <a:prstGeom prst="rect">
+                            <a:avLst/>
+                          </a:prstGeom>
+                          <a:noFill/>
+                          <a:ln w="6350">
+                            <a:noFill/>
+                          </a:ln>
+                        </wps:spPr>
+                        <wps:txbx>
+                          <w:txbxContent>
+                            <w:p>
+                              <w:pPr>
+                                <w:rPr>
+                                  <w:rFonts w:ascii="Calibri" w:eastAsia="Yu Mincho" w:hAnsi="Calibri" w:cs="Arial"/>
+                                  <w:sz w:val="16"/>
+                                  <w:szCs w:val="16"/>
+                                </w:rPr>
+                              </w:pPr>
+                              <w:r>
+                                <w:rPr>
+                                  <w:rFonts w:ascii="Calibri" w:eastAsia="Yu Mincho" w:hAnsi="Calibri" w:cs="Arial"/>
+                                  <w:sz w:val="16"/>
+                                  <w:szCs w:val="16"/>
+                                </w:rPr>
+                                <w:t>Biblioteki wynikowe</w:t>
+                              </w:r>
+                            </w:p>
+                          </w:txbxContent>
+                        </wps:txbx>
+                        <wps:bodyPr rot="0" spcFirstLastPara="0" vert="horz" wrap="square" lIns="0" tIns="0" rIns="0" bIns="0" numCol="1" spcCol="0" rtlCol="0" fromWordArt="0" anchor="t" anchorCtr="0" forceAA="0" compatLnSpc="1">
+                          <a:prstTxWarp prst="textNoShape">
+                            <a:avLst/>
+                          </a:prstTxWarp>
+                          <a:noAutofit/>
+                        </wps:bodyPr>
+                      </wps:wsp>
+                      <wps:wsp>
+                        <wps:cNvPr id="1824935966" name="Pole tekstowe 3"/>
+                        <wps:cNvSpPr txBox="1"/>
+                        <wps:spPr>
+                          <a:xfrm>
+                            <a:off x="2903344" y="433071"/>
+                            <a:ext cx="982345" cy="699692"/>
+                          </a:xfrm>
+                          <a:prstGeom prst="rect">
+                            <a:avLst/>
+                          </a:prstGeom>
+                          <a:noFill/>
+                          <a:ln w="6350">
+                            <a:noFill/>
+                          </a:ln>
+                        </wps:spPr>
+                        <wps:txbx>
+                          <w:txbxContent>
+                            <w:p>
+                              <w:pPr>
+                                <w:pStyle w:val="Akapitzlist"/>
+                                <w:numPr>
+                                  <w:ilvl w:val="0"/>
+                                  <w:numId w:val="9"/>
+                                </w:numPr>
+                                <w:tabs>
+                                  <w:tab w:val="clear" w:pos="720"/>
+                                  <w:tab w:val="num" w:pos="284"/>
+                                </w:tabs>
+                                <w:ind w:left="284" w:hanging="142"/>
+                                <w:rPr>
+                                  <w:rStyle w:val="NazwaProgramowa"/>
+                                  <w:sz w:val="16"/>
+                                  <w:szCs w:val="16"/>
+                                </w:rPr>
+                              </w:pPr>
+                              <w:r>
+                                <w:rPr>
+                                  <w:rFonts w:ascii="Calibri" w:eastAsia="Yu Mincho" w:hAnsi="Calibri" w:cs="Arial"/>
+                                  <w:noProof/>
+                                  <w:sz w:val="16"/>
+                                  <w:szCs w:val="16"/>
+                                </w:rPr>
+                                <w:t>DocumentModel</w:t>
+                              </w:r>
+                            </w:p>
+                            <w:p>
+                              <w:pPr>
+                                <w:pStyle w:val="Akapitzlist"/>
+                                <w:numPr>
+                                  <w:ilvl w:val="0"/>
+                                  <w:numId w:val="9"/>
+                                </w:numPr>
+                                <w:tabs>
+                                  <w:tab w:val="clear" w:pos="720"/>
+                                  <w:tab w:val="num" w:pos="284"/>
+                                </w:tabs>
+                                <w:ind w:left="284" w:hanging="142"/>
+                                <w:rPr>
+                                  <w:rStyle w:val="NazwaProgramowa"/>
+                                  <w:sz w:val="16"/>
+                                  <w:szCs w:val="16"/>
+                                </w:rPr>
+                              </w:pPr>
+                              <w:r>
+                                <w:rPr>
+                                  <w:rStyle w:val="NazwaProgramowa"/>
+                                  <w:sz w:val="16"/>
+                                  <w:szCs w:val="16"/>
+                                </w:rPr>
+                                <w:t>…</w:t>
+                              </w:r>
+                            </w:p>
+                          </w:txbxContent>
+                        </wps:txbx>
+                        <wps:bodyPr rot="0" spcFirstLastPara="0" vert="horz" wrap="square" lIns="0" tIns="0" rIns="0" bIns="0" numCol="1" spcCol="0" rtlCol="0" fromWordArt="0" anchor="t" anchorCtr="0" forceAA="0" compatLnSpc="1">
+                          <a:prstTxWarp prst="textNoShape">
+                            <a:avLst/>
+                          </a:prstTxWarp>
+                          <a:noAutofit/>
+                        </wps:bodyPr>
+                      </wps:wsp>
+                      <wps:wsp>
+                        <wps:cNvPr id="1835241809" name="Prostokąt: zaokrąglone rogi 1835241809"/>
+                        <wps:cNvSpPr/>
+                        <wps:spPr>
+                          <a:xfrm>
+                            <a:off x="1487606" y="187166"/>
+                            <a:ext cx="1050878" cy="952422"/>
+                          </a:xfrm>
+                          <a:prstGeom prst="roundRect">
+                            <a:avLst/>
+                          </a:prstGeom>
+                        </wps:spPr>
+                        <wps:style>
+                          <a:lnRef idx="2">
+                            <a:schemeClr val="dk1"/>
+                          </a:lnRef>
+                          <a:fillRef idx="1">
+                            <a:schemeClr val="lt1"/>
+                          </a:fillRef>
+                          <a:effectRef idx="0">
+                            <a:schemeClr val="dk1"/>
+                          </a:effectRef>
+                          <a:fontRef idx="minor">
+                            <a:schemeClr val="dk1"/>
+                          </a:fontRef>
+                        </wps:style>
+                        <wps:txbx>
+                          <w:txbxContent>
+                            <w:p>
+                              <w:pPr>
+                                <w:jc w:val="center"/>
+                                <w:rPr>
+                                  <w:rStyle w:val="NazwaProgramowa"/>
+                                </w:rPr>
+                              </w:pPr>
+                              <w:r>
+                                <w:rPr>
+                                  <w:rStyle w:val="NazwaProgramowa"/>
+                                </w:rPr>
+                                <w:t>ModelGen</w:t>
+                              </w:r>
+                            </w:p>
+                          </w:txbxContent>
+                        </wps:txbx>
+                        <wps:bodyPr rot="0" spcFirstLastPara="0" vertOverflow="overflow" horzOverflow="overflow" vert="horz" wrap="square" lIns="91440" tIns="45720" rIns="91440" bIns="45720" numCol="1" spcCol="0" rtlCol="0" fromWordArt="0" anchor="ctr" anchorCtr="0" forceAA="0" compatLnSpc="1">
+                          <a:prstTxWarp prst="textNoShape">
+                            <a:avLst/>
+                          </a:prstTxWarp>
+                          <a:noAutofit/>
+                        </wps:bodyPr>
+                      </wps:wsp>
+                      <wps:wsp>
+                        <wps:cNvPr id="832866506" name="Strzałka: w prawo 832866506"/>
+                        <wps:cNvSpPr/>
+                        <wps:spPr>
+                          <a:xfrm>
+                            <a:off x="1119117" y="600314"/>
+                            <a:ext cx="368490" cy="225188"/>
+                          </a:xfrm>
+                          <a:prstGeom prst="rightArrow">
+                            <a:avLst/>
+                          </a:prstGeom>
+                        </wps:spPr>
+                        <wps:style>
+                          <a:lnRef idx="2">
+                            <a:schemeClr val="accent3">
+                              <a:shade val="15000"/>
+                            </a:schemeClr>
+                          </a:lnRef>
+                          <a:fillRef idx="1">
+                            <a:schemeClr val="accent3"/>
+                          </a:fillRef>
+                          <a:effectRef idx="0">
+                            <a:schemeClr val="accent3"/>
+                          </a:effectRef>
+                          <a:fontRef idx="minor">
+                            <a:schemeClr val="lt1"/>
+                          </a:fontRef>
+                        </wps:style>
+                        <wps:bodyPr rot="0" spcFirstLastPara="0" vertOverflow="overflow" horzOverflow="overflow" vert="horz" wrap="square" lIns="91440" tIns="45720" rIns="91440" bIns="45720" numCol="1" spcCol="0" rtlCol="0" fromWordArt="0" anchor="ctr" anchorCtr="0" forceAA="0" compatLnSpc="1">
+                          <a:prstTxWarp prst="textNoShape">
+                            <a:avLst/>
+                          </a:prstTxWarp>
+                          <a:noAutofit/>
+                        </wps:bodyPr>
+                      </wps:wsp>
+                      <wps:wsp>
+                        <wps:cNvPr id="274135330" name="Strzałka: w prawo 274135330"/>
+                        <wps:cNvSpPr/>
+                        <wps:spPr>
+                          <a:xfrm>
+                            <a:off x="2538484" y="600314"/>
+                            <a:ext cx="368490" cy="225188"/>
+                          </a:xfrm>
+                          <a:prstGeom prst="rightArrow">
+                            <a:avLst/>
+                          </a:prstGeom>
+                        </wps:spPr>
+                        <wps:style>
+                          <a:lnRef idx="2">
+                            <a:schemeClr val="accent3">
+                              <a:shade val="15000"/>
+                            </a:schemeClr>
+                          </a:lnRef>
+                          <a:fillRef idx="1">
+                            <a:schemeClr val="accent3"/>
+                          </a:fillRef>
+                          <a:effectRef idx="0">
+                            <a:schemeClr val="accent3"/>
+                          </a:effectRef>
+                          <a:fontRef idx="minor">
+                            <a:schemeClr val="lt1"/>
+                          </a:fontRef>
+                        </wps:style>
+                        <wps:bodyPr rot="0" spcFirstLastPara="0" vertOverflow="overflow" horzOverflow="overflow" vert="horz" wrap="square" lIns="91440" tIns="45720" rIns="91440" bIns="45720" numCol="1" spcCol="0" rtlCol="0" fromWordArt="0" anchor="ctr" anchorCtr="0" forceAA="0" compatLnSpc="1">
+                          <a:prstTxWarp prst="textNoShape">
+                            <a:avLst/>
+                          </a:prstTxWarp>
+                          <a:noAutofit/>
+                        </wps:bodyPr>
+                      </wps:wsp>
+                      <wps:wsp>
+                        <wps:cNvPr id="1373953971" name="Strzałka: zawracanie 1373953971"/>
+                        <wps:cNvSpPr/>
+                        <wps:spPr>
+                          <a:xfrm flipH="1" flipV="1">
+                            <a:off x="518615" y="1173341"/>
+                            <a:ext cx="2893326" cy="402053"/>
+                          </a:xfrm>
+                          <a:prstGeom prst="uturnArrow">
+                            <a:avLst>
+                              <a:gd name="adj1" fmla="val 33933"/>
+                              <a:gd name="adj2" fmla="val 25000"/>
+                              <a:gd name="adj3" fmla="val 25000"/>
+                              <a:gd name="adj4" fmla="val 43750"/>
+                              <a:gd name="adj5" fmla="val 100000"/>
+                            </a:avLst>
+                          </a:prstGeom>
+                        </wps:spPr>
+                        <wps:style>
+                          <a:lnRef idx="2">
+                            <a:schemeClr val="accent3">
+                              <a:shade val="15000"/>
+                            </a:schemeClr>
+                          </a:lnRef>
+                          <a:fillRef idx="1">
+                            <a:schemeClr val="accent3"/>
+                          </a:fillRef>
+                          <a:effectRef idx="0">
+                            <a:schemeClr val="accent3"/>
+                          </a:effectRef>
+                          <a:fontRef idx="minor">
+                            <a:schemeClr val="lt1"/>
+                          </a:fontRef>
+                        </wps:style>
+                        <wps:bodyPr rot="0" spcFirstLastPara="0" vertOverflow="overflow" horzOverflow="overflow" vert="horz" wrap="square" lIns="91440" tIns="45720" rIns="91440" bIns="45720" numCol="1" spcCol="0" rtlCol="0" fromWordArt="0" anchor="ctr" anchorCtr="0" forceAA="0" compatLnSpc="1">
+                          <a:prstTxWarp prst="textNoShape">
+                            <a:avLst/>
+                          </a:prstTxWarp>
+                          <a:noAutofit/>
+                        </wps:bodyPr>
+                      </wps:wsp>
+                    </wpc:wpc>
+                  </a:graphicData>
+                </a:graphic>
+              </wp:inline>
+            </w:drawing>
+          </mc:Choice>
+          <mc:Fallback>
+            <w:pict>
+              <v:group w14:anchorId="3AB5B661" id="_x0000_s1067" editas="canvas" style="width:320.2pt;height:124.1pt;mso-position-horizontal-relative:char;mso-position-vertical-relative:line" coordsize="40665,15760" o:gfxdata="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">
+                <v:shape id="_x0000_s1068" type="#_x0000_t75" style="position:absolute;width:40665;height:15760;visibility:visible;mso-wrap-style:square" filled="t">
+                  <v:fill o:detectmouseclick="t"/>
+                  <v:path o:connecttype="none"/>
+                </v:shape>
+                <v:shapetype id="_x0000_t16" coordsize="21600,21600" o:spt="16" adj="5400" path="m@0,l0@0,,21600@1,21600,21600@2,21600,xem0@0nfl@1@0,21600,em@1@0nfl@1,21600e">
+                  <v:stroke joinstyle="miter"/>
+                  <v:formulas>
+                    <v:f eqn="val #0"/>
+                    <v:f eqn="sum width 0 #0"/>
+                    <v:f eqn="sum height 0 #0"/>
+                    <v:f eqn="mid height #0"/>
+                    <v:f eqn="prod @1 1 2"/>
+                    <v:f eqn="prod @2 1 2"/>
+                    <v:f eqn="mid width #0"/>
+                  </v:formulas>
+                  <v:path o:extrusionok="f" gradientshapeok="t" limo="10800,10800" o:connecttype="custom" o:connectlocs="@6,0;@4,@0;0,@3;@4,21600;@1,@3;21600,@5" o:connectangles="270,270,180,90,0,0" textboxrect="0,@0,@1,21600"/>
+                  <v:handles>
+                    <v:h position="topLeft,#0" switch="" yrange="0,21600"/>
+                  </v:handles>
+                  <o:complex v:ext="view"/>
+                </v:shapetype>
+                <v:shape id="Sześcian 803412638" o:spid="_x0000_s1069" type="#_x0000_t16" style="position:absolute;left:576;top:1185;width:11049;height:10552;visibility:visible;mso-wrap-style:square;v-text-anchor:middle" o:gfxdata="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" adj="1305" fillcolor="white [3201]" strokecolor="black [3200]" strokeweight="1pt"/>
+                <v:shape id="Pole tekstowe 2" o:spid="_x0000_s1070" type="#_x0000_t202" style="position:absolute;left:919;top:1871;width:8388;height:1772;visibility:visible;mso-wrap-style:square;v-text-anchor:top" o:gfxdata="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" filled="f" stroked="f" strokeweight=".5pt">
+                  <v:textbox inset="0,0,0,0">
+                    <w:txbxContent>
+                      <w:p>
+                        <w:pPr>
+                          <w:rPr>
+                            <w:rFonts w:ascii="Calibri" w:eastAsia="Yu Mincho" w:hAnsi="Calibri" w:cs="Arial"/>
+                            <w:sz w:val="16"/>
+                            <w:szCs w:val="16"/>
+                          </w:rPr>
+                        </w:pPr>
+                        <w:r>
+                          <w:rPr>
+                            <w:rFonts w:ascii="Calibri" w:eastAsia="Yu Mincho" w:hAnsi="Calibri" w:cs="Arial"/>
+                            <w:sz w:val="16"/>
+                            <w:szCs w:val="16"/>
+                          </w:rPr>
+                          <w:t xml:space="preserve">Biblioteki </w:t>
+                        </w:r>
+                        <w:r>
+                          <w:rPr>
+                            <w:rFonts w:ascii="Calibri" w:eastAsia="Yu Mincho" w:hAnsi="Calibri" w:cs="Arial"/>
+                            <w:sz w:val="16"/>
+                            <w:szCs w:val="16"/>
+                          </w:rPr>
+                          <w:t>źródłowe</w:t>
+                        </w:r>
+                      </w:p>
+                    </w:txbxContent>
+                  </v:textbox>
+                </v:shape>
+                <v:shape id="Pole tekstowe 3" o:spid="_x0000_s1071" type="#_x0000_t202" style="position:absolute;left:919;top:4398;width:9823;height:6997;visibility:visible;mso-wrap-style:square;v-text-anchor:top" o:gfxdata="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" filled="f" stroked="f" strokeweight=".5pt">
+                  <v:textbox inset="0,0,0,0">
+                    <w:txbxContent>
+                      <w:p>
+                        <w:pPr>
+                          <w:pStyle w:val="Akapitzlist"/>
+                          <w:numPr>
+                            <w:ilvl w:val="0"/>
+                            <w:numId w:val="13"/>
+                          </w:numPr>
+                          <w:tabs>
+                            <w:tab w:val="clear" w:pos="720"/>
+                            <w:tab w:val="num" w:pos="284"/>
+                          </w:tabs>
+                          <w:ind w:left="284" w:hanging="142"/>
+                          <w:rPr>
+                            <w:rFonts w:ascii="Calibri" w:eastAsia="Yu Mincho" w:hAnsi="Calibri" w:cs="Arial"/>
+                            <w:sz w:val="16"/>
+                            <w:szCs w:val="16"/>
+                          </w:rPr>
+                        </w:pPr>
+                        <w:r>
+                          <w:rPr>
+                            <w:rFonts w:ascii="Calibri" w:eastAsia="Yu Mincho" w:hAnsi="Calibri" w:cs="Arial"/>
+                            <w:sz w:val="16"/>
+                            <w:szCs w:val="16"/>
+                          </w:rPr>
+                          <w:t>Microsoft. Office. Interop. Word</w:t>
+                        </w:r>
+                      </w:p>
+                      <w:p>
+                        <w:pPr>
+                          <w:pStyle w:val="Akapitzlist"/>
+                          <w:numPr>
+                            <w:ilvl w:val="0"/>
+                            <w:numId w:val="9"/>
+                          </w:numPr>
+                          <w:tabs>
+                            <w:tab w:val="clear" w:pos="720"/>
+                            <w:tab w:val="num" w:pos="284"/>
+                          </w:tabs>
+                          <w:ind w:left="284" w:hanging="142"/>
+                          <w:rPr>
+                            <w:rStyle w:val="NazwaProgramowa"/>
+                            <w:sz w:val="16"/>
+                            <w:szCs w:val="16"/>
+                          </w:rPr>
+                        </w:pPr>
+                        <w:r>
+                          <w:rPr>
+                            <w:rStyle w:val="NazwaProgramowa"/>
+                            <w:sz w:val="16"/>
+                            <w:szCs w:val="16"/>
+                          </w:rPr>
+                          <w:t>DocumentFormat. OpenXml</w:t>
+                        </w:r>
+                      </w:p>
+                      <w:p>
+                        <w:pPr>
+                          <w:pStyle w:val="Akapitzlist"/>
+                          <w:numPr>
+                            <w:ilvl w:val="0"/>
+                            <w:numId w:val="9"/>
+                          </w:numPr>
+                          <w:tabs>
+                            <w:tab w:val="clear" w:pos="720"/>
+                            <w:tab w:val="num" w:pos="284"/>
+                          </w:tabs>
+                          <w:ind w:left="284" w:hanging="142"/>
+                          <w:rPr>
+                            <w:rStyle w:val="NazwaProgramowa"/>
+                            <w:sz w:val="16"/>
+                            <w:szCs w:val="16"/>
+                          </w:rPr>
+                        </w:pPr>
+                        <w:r>
+                          <w:rPr>
+                            <w:rStyle w:val="NazwaProgramowa"/>
+                            <w:sz w:val="16"/>
+                            <w:szCs w:val="16"/>
+                          </w:rPr>
+                          <w:t>…</w:t>
+                        </w:r>
+                      </w:p>
+                    </w:txbxContent>
+                  </v:textbox>
+                </v:shape>
+                <v:shape id="Sześcian 491008766" o:spid="_x0000_s1072" type="#_x0000_t16" style="position:absolute;left:29069;top:1117;width:11049;height:10551;visibility:visible;mso-wrap-style:square;v-text-anchor:middle" o:gfxdata="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" adj="1305" fillcolor="white [3201]" strokecolor="black [3200]" strokeweight="1pt"/>
+                <v:shape id="Pole tekstowe 2" o:spid="_x0000_s1073" type="#_x0000_t202" style="position:absolute;left:29852;top:1803;width:8388;height:1772;visibility:visible;mso-wrap-style:square;v-text-anchor:top" o:gfxdata="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" filled="f" stroked="f" strokeweight=".5pt">
+                  <v:textbox inset="0,0,0,0">
+                    <w:txbxContent>
+                      <w:p>
+                        <w:pPr>
+                          <w:rPr>
+                            <w:rFonts w:ascii="Calibri" w:eastAsia="Yu Mincho" w:hAnsi="Calibri" w:cs="Arial"/>
+                            <w:sz w:val="16"/>
+                            <w:szCs w:val="16"/>
+                          </w:rPr>
+                        </w:pPr>
+                        <w:r>
+                          <w:rPr>
+                            <w:rFonts w:ascii="Calibri" w:eastAsia="Yu Mincho" w:hAnsi="Calibri" w:cs="Arial"/>
+                            <w:sz w:val="16"/>
+                            <w:szCs w:val="16"/>
+                          </w:rPr>
+                          <w:t>Biblioteki wynikowe</w:t>
+                        </w:r>
+                      </w:p>
+                    </w:txbxContent>
+                  </v:textbox>
+                </v:shape>
+                <v:shape id="Pole tekstowe 3" o:spid="_x0000_s1074" type="#_x0000_t202" style="position:absolute;left:29033;top:4330;width:9823;height:6997;visibility:visible;mso-wrap-style:square;v-text-anchor:top" o:gfxdata="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" filled="f" stroked="f" strokeweight=".5pt">
+                  <v:textbox inset="0,0,0,0">
+                    <w:txbxContent>
+                      <w:p>
+                        <w:pPr>
+                          <w:pStyle w:val="Akapitzlist"/>
+                          <w:numPr>
+                            <w:ilvl w:val="0"/>
+                            <w:numId w:val="9"/>
+                          </w:numPr>
+                          <w:tabs>
+                            <w:tab w:val="clear" w:pos="720"/>
+                            <w:tab w:val="num" w:pos="284"/>
+                          </w:tabs>
+                          <w:ind w:left="284" w:hanging="142"/>
+                          <w:rPr>
+                            <w:rStyle w:val="NazwaProgramowa"/>
+                            <w:sz w:val="16"/>
+                            <w:szCs w:val="16"/>
+                          </w:rPr>
+                        </w:pPr>
+                        <w:r>
+                          <w:rPr>
+                            <w:rFonts w:ascii="Calibri" w:eastAsia="Yu Mincho" w:hAnsi="Calibri" w:cs="Arial"/>
+                            <w:noProof/>
+                            <w:sz w:val="16"/>
+                            <w:szCs w:val="16"/>
+                          </w:rPr>
+                          <w:t>DocumentModel</w:t>
+                        </w:r>
+                      </w:p>
+                      <w:p>
+                        <w:pPr>
+                          <w:pStyle w:val="Akapitzlist"/>
+                          <w:numPr>
+                            <w:ilvl w:val="0"/>
+                            <w:numId w:val="9"/>
+                          </w:numPr>
+                          <w:tabs>
+                            <w:tab w:val="clear" w:pos="720"/>
+                            <w:tab w:val="num" w:pos="284"/>
+                          </w:tabs>
+                          <w:ind w:left="284" w:hanging="142"/>
+                          <w:rPr>
+                            <w:rStyle w:val="NazwaProgramowa"/>
+                            <w:sz w:val="16"/>
+                            <w:szCs w:val="16"/>
+                          </w:rPr>
+                        </w:pPr>
+                        <w:r>
+                          <w:rPr>
+                            <w:rStyle w:val="NazwaProgramowa"/>
+                            <w:sz w:val="16"/>
+                            <w:szCs w:val="16"/>
+                          </w:rPr>
+                          <w:t>…</w:t>
+                        </w:r>
+                      </w:p>
+                    </w:txbxContent>
+                  </v:textbox>
+                </v:shape>
+                <v:roundrect id="Prostokąt: zaokrąglone rogi 1835241809" o:spid="_x0000_s1075" style="position:absolute;left:14876;top:1871;width:10508;height:9524;visibility:visible;mso-wrap-style:square;v-text-anchor:middle" arcsize="10923f" o:gfxdata="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" fillcolor="white [3201]" strokecolor="black [3200]" strokeweight="1pt">
+                  <v:stroke joinstyle="miter"/>
+                  <v:textbox>
+                    <w:txbxContent>
+                      <w:p>
+                        <w:pPr>
+                          <w:jc w:val="center"/>
+                          <w:rPr>
+                            <w:rStyle w:val="NazwaProgramowa"/>
+                          </w:rPr>
+                        </w:pPr>
+                        <w:r>
+                          <w:rPr>
+                            <w:rStyle w:val="NazwaProgramowa"/>
+                          </w:rPr>
+                          <w:t>ModelGen</w:t>
+                        </w:r>
+                      </w:p>
+                    </w:txbxContent>
+                  </v:textbox>
+                </v:roundrect>
+                <v:shapetype id="_x0000_t13" coordsize="21600,21600" o:spt="13" adj="16200,5400" path="m@0,l@0@1,0@1,0@2@0@2@0,21600,21600,10800xe">
+                  <v:stroke joinstyle="miter"/>
+                  <v:formulas>
+                    <v:f eqn="val #0"/>
+                    <v:f eqn="val #1"/>
+                    <v:f eqn="sum height 0 #1"/>
+                    <v:f eqn="sum 10800 0 #1"/>
+                    <v:f eqn="sum width 0 #0"/>
+                    <v:f eqn="prod @4 @3 10800"/>
+                    <v:f eqn="sum width 0 @5"/>
+                  </v:formulas>
+                  <v:path o:connecttype="custom" o:connectlocs="@0,0;0,10800;@0,21600;21600,10800" o:connectangles="270,180,90,0" textboxrect="0,@1,@6,@2"/>
+                  <v:handles>
+                    <v:h position="#0,#1" xrange="0,21600" yrange="0,10800"/>
+                  </v:handles>
+                </v:shapetype>
+                <v:shape id="Strzałka: w prawo 832866506" o:spid="_x0000_s1076" type="#_x0000_t13" style="position:absolute;left:11191;top:6003;width:3685;height:2252;visibility:visible;mso-wrap-style:square;v-text-anchor:middle" o:gfxdata="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" adj="15000" fillcolor="#a5a5a5 [3206]" strokecolor="#181818 [486]" strokeweight="1pt"/>
+                <v:shape id="Strzałka: w prawo 274135330" o:spid="_x0000_s1077" type="#_x0000_t13" style="position:absolute;left:25384;top:6003;width:3685;height:2252;visibility:visible;mso-wrap-style:square;v-text-anchor:middle" o:gfxdata="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" adj="15000" fillcolor="#a5a5a5 [3206]" strokecolor="#181818 [486]" strokeweight="1pt"/>
+                <v:shape id="Strzałka: zawracanie 1373953971" o:spid="_x0000_s1078" style="position:absolute;left:5186;top:11733;width:28933;height:4020;flip:x y;visibility:visible;mso-wrap-style:square;v-text-anchor:middle" coordsize="2893326,402053" o:gfxdata="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" path="m,402053l,175898c,78752,78752,,175898,l2685129,v97146,,175898,78752,175898,175898l2861027,301540r32299,l2792813,402053,2692300,301540r32298,l2724598,175898v,-21799,-17671,-39470,-39470,-39470l175898,136429v-21799,,-39470,17671,-39470,39470c136428,251284,136429,326668,136429,402053l,402053xe" fillcolor="#a5a5a5 [3206]" strokecolor="#181818 [486]" strokeweight="1pt">
+                  <v:stroke joinstyle="miter"/>
+                  <v:path arrowok="t" o:connecttype="custom" o:connectlocs="0,402053;0,175898;175898,0;2685129,0;2861027,175898;2861027,301540;2893326,301540;2792813,402053;2692300,301540;2724598,301540;2724598,175898;2685128,136428;175898,136429;136428,175899;136429,402053;0,402053" o:connectangles="0,0,0,0,0,0,0,0,0,0,0,0,0,0,0,0"/>
+                </v:shape>
+                <w10:anchorlock/>
+              </v:group>
+            </w:pict>
+          </mc:Fallback>
+        </mc:AlternateContent>
       </w:r>
     </w:p>
     <w:p>
       <w:pPr>
-        <w:pStyle w:val="Listapunktowana"/>
-      </w:pPr>
-      <w:r>
-        <w:rPr>
-          <w:rStyle w:val="NazwaProgramowa"/>
-        </w:rPr>
-        <w:t>AdapterGenerator</w:t>
-      </w:r>
-      <w:r>
-        <w:t xml:space="preserve"> –</w:t>
-      </w:r>
-      <w:r>
-        <w:t xml:space="preserve"> </w:t>
-      </w:r>
-      <w:r>
-        <w:t xml:space="preserve">produkuje klasy </w:t>
-      </w:r>
-      <w:r>
-        <w:t>implementujące interfejsy docelowego modelu dokumentu, które zawierają obiekty klas OpenXml.</w:t>
+        <w:pStyle w:val="Legenda"/>
+      </w:pPr>
+      <w:r>
+        <w:t xml:space="preserve">Rys. </w:t>
+      </w:r>
+      <w:fldSimple w:instr=" SEQ Rys. \* ARABIC ">
+        <w:r>
+          <w:rPr>
+            <w:noProof/>
+          </w:rPr>
+          <w:t>3</w:t>
+        </w:r>
+      </w:fldSimple>
+      <w:r>
+        <w:t>. Iteracyjny proces przetwarzania</w:t>
       </w:r>
     </w:p>
     <w:p>
       <w:pPr>
-        <w:pStyle w:val="Listapunktowana"/>
-      </w:pPr>
-      <w:r>
-        <w:rPr>
-          <w:rStyle w:val="NazwaProgramowa"/>
-        </w:rPr>
-        <w:t>TranslatorGenerator</w:t>
-      </w:r>
-      <w:r>
-        <w:t xml:space="preserve"> – produkuje klasy tłumaczące klasy OpenXml na klasy implementujące interfejsy docelowego modelu dokumentu.</w:t>
-      </w:r>
+        <w:pStyle w:val="Figure"/>
+      </w:pPr>
     </w:p>
-    <w:p>
-      <w:pPr>
-        <w:pStyle w:val="Wcicienormalne"/>
-      </w:pPr>
-    </w:p>
-    <w:p/>
     <w:sectPr>
       <w:headerReference w:type="even" r:id="rId12"/>
       <w:headerReference w:type="default" r:id="rId13"/>
@@ -5385,6 +6266,12 @@
 <file path=word/numbering.xml><?xml version="1.0" encoding="utf-8"?>
 <w:numbering xmlns:wpc="http://schemas.microsoft.com/office/word/2010/wordprocessingCanvas" xmlns:cx="http://schemas.microsoft.com/office/drawing/2014/chartex" xmlns:cx1="http://schemas.microsoft.com/office/drawing/2015/9/8/chartex" xmlns:cx2="http://schemas.microsoft.com/office/drawing/2015/10/21/chartex" xmlns:cx3="http://schemas.microsoft.com/office/drawing/2016/5/9/chartex" xmlns:cx4="http://schemas.microsoft.com/office/drawing/2016/5/10/chartex" xmlns:cx5="http://schemas.microsoft.com/office/drawing/2016/5/11/chartex" xmlns:cx6="http://schemas.microsoft.com/office/drawing/2016/5/12/chartex" xmlns:cx7="http://schemas.microsoft.com/office/drawing/2016/5/13/chartex" xmlns:cx8="http://schemas.microsoft.com/office/drawing/2016/5/14/chartex" xmlns:mc="http://schemas.openxmlformats.org/markup-compatibility/2006" xmlns:aink="http://schemas.microsoft.com/office/drawing/2016/ink" xmlns:am3d="http://schemas.microsoft.com/office/drawing/2017/model3d" xmlns:o="urn:schemas-microsoft-com:office:office" xmlns:oel="http://schemas.microsoft.com/office/2019/extlst" xmlns:r="http://schemas.openxmlformats.org/officeDocument/2006/relationships" xmlns:m="http://schemas.openxmlformats.org/officeDocument/2006/math" xmlns:v="urn:schemas-microsoft-com:vml" xmlns:wp14="http://schemas.microsoft.com/office/word/2010/wordprocessingDrawing" xmlns:wp="http://schemas.openxmlformats.org/drawingml/2006/wordprocessingDrawing" xmlns:w10="urn:schemas-microsoft-com:office:word" xmlns:w="http://schemas.openxmlformats.org/wordprocessingml/2006/main" xmlns:w14="http://schemas.microsoft.com/office/word/2010/wordml" xmlns:w15="http://schemas.microsoft.com/office/word/2012/wordml" xmlns:w16cex="http://schemas.microsoft.com/office/word/2018/wordml/cex" xmlns:w16cid="http://schemas.microsoft.com/office/word/2016/wordml/cid" xmlns:w16="http://schemas.microsoft.com/office/word/2018/wordml" xmlns:w16sdtdh="http://schemas.microsoft.com/office/word/2020/wordml/sdtdatahash" xmlns:w16se="http://schemas.microsoft.com/office/word/2015/wordml/symex" xmlns:wpg="http://schemas.microsoft.com/office/word/2010/wordprocessingGroup" xmlns:wpi="http://schemas.microsoft.com/office/word/2010/wordprocessingInk" xmlns:wne="http://schemas.microsoft.com/office/word/2006/wordml" xmlns:wps="http://schemas.microsoft.com/office/word/2010/wordprocessingShape" mc:Ignorable="w14 w15 w16se w16cid w16 w16cex w16sdtdh wp14">
   <w:abstractNum w:abstractNumId="0" w15:restartNumberingAfterBreak="0">
+    <w:nsid w:val="0C764D1F"/>
+    <w:multiLevelType w:val="multilevel"/>
+    <w:tmpl w:val="58680216"/>
+    <w:numStyleLink w:val="Styl1"/>
+  </w:abstractNum>
+  <w:abstractNum w:abstractNumId="1" w15:restartNumberingAfterBreak="0">
     <w:nsid w:val="130F5151"/>
     <w:multiLevelType w:val="hybridMultilevel"/>
     <w:tmpl w:val="C85894DA"/>
@@ -5497,7 +6384,7 @@
       </w:rPr>
     </w:lvl>
   </w:abstractNum>
-  <w:abstractNum w:abstractNumId="1" w15:restartNumberingAfterBreak="0">
+  <w:abstractNum w:abstractNumId="2" w15:restartNumberingAfterBreak="0">
     <w:nsid w:val="1CFC354F"/>
     <w:multiLevelType w:val="multilevel"/>
     <w:tmpl w:val="0B46F786"/>
@@ -5589,7 +6476,7 @@
       </w:pPr>
     </w:lvl>
   </w:abstractNum>
-  <w:abstractNum w:abstractNumId="2" w15:restartNumberingAfterBreak="0">
+  <w:abstractNum w:abstractNumId="3" w15:restartNumberingAfterBreak="0">
     <w:nsid w:val="1E7A5B45"/>
     <w:multiLevelType w:val="hybridMultilevel"/>
     <w:tmpl w:val="D7E29D9E"/>
@@ -5730,7 +6617,147 @@
       </w:rPr>
     </w:lvl>
   </w:abstractNum>
-  <w:abstractNum w:abstractNumId="3" w15:restartNumberingAfterBreak="0">
+  <w:abstractNum w:abstractNumId="4" w15:restartNumberingAfterBreak="0">
+    <w:nsid w:val="28FA4B03"/>
+    <w:multiLevelType w:val="hybridMultilevel"/>
+    <w:tmpl w:val="DD6C27A6"/>
+    <w:lvl w:ilvl="0" w:tplc="7F2A01D8">
+      <w:start w:val="1"/>
+      <w:numFmt w:val="bullet"/>
+      <w:lvlText w:val=""/>
+      <w:lvlJc w:val="left"/>
+      <w:pPr>
+        <w:tabs>
+          <w:tab w:val="num" w:pos="720"/>
+        </w:tabs>
+        <w:ind w:left="720" w:hanging="360"/>
+      </w:pPr>
+      <w:rPr>
+        <w:rFonts w:ascii="Symbol" w:hAnsi="Symbol" w:hint="default"/>
+      </w:rPr>
+    </w:lvl>
+    <w:lvl w:ilvl="1" w:tplc="060C44F6" w:tentative="1">
+      <w:start w:val="1"/>
+      <w:numFmt w:val="bullet"/>
+      <w:lvlText w:val=""/>
+      <w:lvlJc w:val="left"/>
+      <w:pPr>
+        <w:tabs>
+          <w:tab w:val="num" w:pos="1440"/>
+        </w:tabs>
+        <w:ind w:left="1440" w:hanging="360"/>
+      </w:pPr>
+      <w:rPr>
+        <w:rFonts w:ascii="Symbol" w:hAnsi="Symbol" w:hint="default"/>
+      </w:rPr>
+    </w:lvl>
+    <w:lvl w:ilvl="2" w:tplc="0638E404" w:tentative="1">
+      <w:start w:val="1"/>
+      <w:numFmt w:val="bullet"/>
+      <w:lvlText w:val=""/>
+      <w:lvlJc w:val="left"/>
+      <w:pPr>
+        <w:tabs>
+          <w:tab w:val="num" w:pos="2160"/>
+        </w:tabs>
+        <w:ind w:left="2160" w:hanging="360"/>
+      </w:pPr>
+      <w:rPr>
+        <w:rFonts w:ascii="Symbol" w:hAnsi="Symbol" w:hint="default"/>
+      </w:rPr>
+    </w:lvl>
+    <w:lvl w:ilvl="3" w:tplc="050C08C2" w:tentative="1">
+      <w:start w:val="1"/>
+      <w:numFmt w:val="bullet"/>
+      <w:lvlText w:val=""/>
+      <w:lvlJc w:val="left"/>
+      <w:pPr>
+        <w:tabs>
+          <w:tab w:val="num" w:pos="2880"/>
+        </w:tabs>
+        <w:ind w:left="2880" w:hanging="360"/>
+      </w:pPr>
+      <w:rPr>
+        <w:rFonts w:ascii="Symbol" w:hAnsi="Symbol" w:hint="default"/>
+      </w:rPr>
+    </w:lvl>
+    <w:lvl w:ilvl="4" w:tplc="56A42F4E" w:tentative="1">
+      <w:start w:val="1"/>
+      <w:numFmt w:val="bullet"/>
+      <w:lvlText w:val=""/>
+      <w:lvlJc w:val="left"/>
+      <w:pPr>
+        <w:tabs>
+          <w:tab w:val="num" w:pos="3600"/>
+        </w:tabs>
+        <w:ind w:left="3600" w:hanging="360"/>
+      </w:pPr>
+      <w:rPr>
+        <w:rFonts w:ascii="Symbol" w:hAnsi="Symbol" w:hint="default"/>
+      </w:rPr>
+    </w:lvl>
+    <w:lvl w:ilvl="5" w:tplc="3D7E5BAC" w:tentative="1">
+      <w:start w:val="1"/>
+      <w:numFmt w:val="bullet"/>
+      <w:lvlText w:val=""/>
+      <w:lvlJc w:val="left"/>
+      <w:pPr>
+        <w:tabs>
+          <w:tab w:val="num" w:pos="4320"/>
+        </w:tabs>
+        <w:ind w:left="4320" w:hanging="360"/>
+      </w:pPr>
+      <w:rPr>
+        <w:rFonts w:ascii="Symbol" w:hAnsi="Symbol" w:hint="default"/>
+      </w:rPr>
+    </w:lvl>
+    <w:lvl w:ilvl="6" w:tplc="492216B8" w:tentative="1">
+      <w:start w:val="1"/>
+      <w:numFmt w:val="bullet"/>
+      <w:lvlText w:val=""/>
+      <w:lvlJc w:val="left"/>
+      <w:pPr>
+        <w:tabs>
+          <w:tab w:val="num" w:pos="5040"/>
+        </w:tabs>
+        <w:ind w:left="5040" w:hanging="360"/>
+      </w:pPr>
+      <w:rPr>
+        <w:rFonts w:ascii="Symbol" w:hAnsi="Symbol" w:hint="default"/>
+      </w:rPr>
+    </w:lvl>
+    <w:lvl w:ilvl="7" w:tplc="0BB0ACC2" w:tentative="1">
+      <w:start w:val="1"/>
+      <w:numFmt w:val="bullet"/>
+      <w:lvlText w:val=""/>
+      <w:lvlJc w:val="left"/>
+      <w:pPr>
+        <w:tabs>
+          <w:tab w:val="num" w:pos="5760"/>
+        </w:tabs>
+        <w:ind w:left="5760" w:hanging="360"/>
+      </w:pPr>
+      <w:rPr>
+        <w:rFonts w:ascii="Symbol" w:hAnsi="Symbol" w:hint="default"/>
+      </w:rPr>
+    </w:lvl>
+    <w:lvl w:ilvl="8" w:tplc="366C15F2" w:tentative="1">
+      <w:start w:val="1"/>
+      <w:numFmt w:val="bullet"/>
+      <w:lvlText w:val=""/>
+      <w:lvlJc w:val="left"/>
+      <w:pPr>
+        <w:tabs>
+          <w:tab w:val="num" w:pos="6480"/>
+        </w:tabs>
+        <w:ind w:left="6480" w:hanging="360"/>
+      </w:pPr>
+      <w:rPr>
+        <w:rFonts w:ascii="Symbol" w:hAnsi="Symbol" w:hint="default"/>
+      </w:rPr>
+    </w:lvl>
+  </w:abstractNum>
+  <w:abstractNum w:abstractNumId="5" w15:restartNumberingAfterBreak="0">
     <w:nsid w:val="382804A5"/>
     <w:multiLevelType w:val="multilevel"/>
     <w:tmpl w:val="068440F2"/>
@@ -5823,7 +6850,288 @@
       </w:pPr>
     </w:lvl>
   </w:abstractNum>
-  <w:abstractNum w:abstractNumId="4" w15:restartNumberingAfterBreak="0">
+  <w:abstractNum w:abstractNumId="6" w15:restartNumberingAfterBreak="0">
+    <w:nsid w:val="3E5E5098"/>
+    <w:multiLevelType w:val="hybridMultilevel"/>
+    <w:tmpl w:val="58680216"/>
+    <w:lvl w:ilvl="0" w:tplc="43EC02C6">
+      <w:start w:val="1"/>
+      <w:numFmt w:val="bullet"/>
+      <w:lvlText w:val=""/>
+      <w:lvlJc w:val="left"/>
+      <w:pPr>
+        <w:tabs>
+          <w:tab w:val="num" w:pos="720"/>
+        </w:tabs>
+        <w:ind w:left="720" w:hanging="360"/>
+      </w:pPr>
+      <w:rPr>
+        <w:rFonts w:ascii="Symbol" w:hAnsi="Symbol" w:hint="default"/>
+      </w:rPr>
+    </w:lvl>
+    <w:lvl w:ilvl="1" w:tplc="C28AC52C" w:tentative="1">
+      <w:start w:val="1"/>
+      <w:numFmt w:val="bullet"/>
+      <w:lvlText w:val=""/>
+      <w:lvlJc w:val="left"/>
+      <w:pPr>
+        <w:tabs>
+          <w:tab w:val="num" w:pos="1440"/>
+        </w:tabs>
+        <w:ind w:left="1440" w:hanging="360"/>
+      </w:pPr>
+      <w:rPr>
+        <w:rFonts w:ascii="Symbol" w:hAnsi="Symbol" w:hint="default"/>
+      </w:rPr>
+    </w:lvl>
+    <w:lvl w:ilvl="2" w:tplc="9CBEC424" w:tentative="1">
+      <w:start w:val="1"/>
+      <w:numFmt w:val="bullet"/>
+      <w:lvlText w:val=""/>
+      <w:lvlJc w:val="left"/>
+      <w:pPr>
+        <w:tabs>
+          <w:tab w:val="num" w:pos="2160"/>
+        </w:tabs>
+        <w:ind w:left="2160" w:hanging="360"/>
+      </w:pPr>
+      <w:rPr>
+        <w:rFonts w:ascii="Symbol" w:hAnsi="Symbol" w:hint="default"/>
+      </w:rPr>
+    </w:lvl>
+    <w:lvl w:ilvl="3" w:tplc="2AE29718" w:tentative="1">
+      <w:start w:val="1"/>
+      <w:numFmt w:val="bullet"/>
+      <w:lvlText w:val=""/>
+      <w:lvlJc w:val="left"/>
+      <w:pPr>
+        <w:tabs>
+          <w:tab w:val="num" w:pos="2880"/>
+        </w:tabs>
+        <w:ind w:left="2880" w:hanging="360"/>
+      </w:pPr>
+      <w:rPr>
+        <w:rFonts w:ascii="Symbol" w:hAnsi="Symbol" w:hint="default"/>
+      </w:rPr>
+    </w:lvl>
+    <w:lvl w:ilvl="4" w:tplc="DD38409C" w:tentative="1">
+      <w:start w:val="1"/>
+      <w:numFmt w:val="bullet"/>
+      <w:lvlText w:val=""/>
+      <w:lvlJc w:val="left"/>
+      <w:pPr>
+        <w:tabs>
+          <w:tab w:val="num" w:pos="3600"/>
+        </w:tabs>
+        <w:ind w:left="3600" w:hanging="360"/>
+      </w:pPr>
+      <w:rPr>
+        <w:rFonts w:ascii="Symbol" w:hAnsi="Symbol" w:hint="default"/>
+      </w:rPr>
+    </w:lvl>
+    <w:lvl w:ilvl="5" w:tplc="325C5DFE" w:tentative="1">
+      <w:start w:val="1"/>
+      <w:numFmt w:val="bullet"/>
+      <w:lvlText w:val=""/>
+      <w:lvlJc w:val="left"/>
+      <w:pPr>
+        <w:tabs>
+          <w:tab w:val="num" w:pos="4320"/>
+        </w:tabs>
+        <w:ind w:left="4320" w:hanging="360"/>
+      </w:pPr>
+      <w:rPr>
+        <w:rFonts w:ascii="Symbol" w:hAnsi="Symbol" w:hint="default"/>
+      </w:rPr>
+    </w:lvl>
+    <w:lvl w:ilvl="6" w:tplc="62F2665A" w:tentative="1">
+      <w:start w:val="1"/>
+      <w:numFmt w:val="bullet"/>
+      <w:lvlText w:val=""/>
+      <w:lvlJc w:val="left"/>
+      <w:pPr>
+        <w:tabs>
+          <w:tab w:val="num" w:pos="5040"/>
+        </w:tabs>
+        <w:ind w:left="5040" w:hanging="360"/>
+      </w:pPr>
+      <w:rPr>
+        <w:rFonts w:ascii="Symbol" w:hAnsi="Symbol" w:hint="default"/>
+      </w:rPr>
+    </w:lvl>
+    <w:lvl w:ilvl="7" w:tplc="107CBC2C" w:tentative="1">
+      <w:start w:val="1"/>
+      <w:numFmt w:val="bullet"/>
+      <w:lvlText w:val=""/>
+      <w:lvlJc w:val="left"/>
+      <w:pPr>
+        <w:tabs>
+          <w:tab w:val="num" w:pos="5760"/>
+        </w:tabs>
+        <w:ind w:left="5760" w:hanging="360"/>
+      </w:pPr>
+      <w:rPr>
+        <w:rFonts w:ascii="Symbol" w:hAnsi="Symbol" w:hint="default"/>
+      </w:rPr>
+    </w:lvl>
+    <w:lvl w:ilvl="8" w:tplc="9DDA5CB6" w:tentative="1">
+      <w:start w:val="1"/>
+      <w:numFmt w:val="bullet"/>
+      <w:lvlText w:val=""/>
+      <w:lvlJc w:val="left"/>
+      <w:pPr>
+        <w:tabs>
+          <w:tab w:val="num" w:pos="6480"/>
+        </w:tabs>
+        <w:ind w:left="6480" w:hanging="360"/>
+      </w:pPr>
+      <w:rPr>
+        <w:rFonts w:ascii="Symbol" w:hAnsi="Symbol" w:hint="default"/>
+      </w:rPr>
+    </w:lvl>
+  </w:abstractNum>
+  <w:abstractNum w:abstractNumId="7" w15:restartNumberingAfterBreak="0">
+    <w:nsid w:val="40AD69DE"/>
+    <w:multiLevelType w:val="multilevel"/>
+    <w:tmpl w:val="58680216"/>
+    <w:styleLink w:val="Styl1"/>
+    <w:lvl w:ilvl="0">
+      <w:start w:val="1"/>
+      <w:numFmt w:val="bullet"/>
+      <w:lvlText w:val=""/>
+      <w:lvlJc w:val="left"/>
+      <w:pPr>
+        <w:tabs>
+          <w:tab w:val="num" w:pos="720"/>
+        </w:tabs>
+        <w:ind w:left="720" w:hanging="360"/>
+      </w:pPr>
+      <w:rPr>
+        <w:rFonts w:ascii="Symbol" w:hAnsi="Symbol" w:hint="default"/>
+      </w:rPr>
+    </w:lvl>
+    <w:lvl w:ilvl="1">
+      <w:start w:val="1"/>
+      <w:numFmt w:val="bullet"/>
+      <w:lvlText w:val=""/>
+      <w:lvlJc w:val="left"/>
+      <w:pPr>
+        <w:tabs>
+          <w:tab w:val="num" w:pos="1440"/>
+        </w:tabs>
+        <w:ind w:left="1440" w:hanging="360"/>
+      </w:pPr>
+      <w:rPr>
+        <w:rFonts w:ascii="Symbol" w:hAnsi="Symbol" w:hint="default"/>
+      </w:rPr>
+    </w:lvl>
+    <w:lvl w:ilvl="2">
+      <w:start w:val="1"/>
+      <w:numFmt w:val="bullet"/>
+      <w:lvlText w:val=""/>
+      <w:lvlJc w:val="left"/>
+      <w:pPr>
+        <w:tabs>
+          <w:tab w:val="num" w:pos="2160"/>
+        </w:tabs>
+        <w:ind w:left="2160" w:hanging="360"/>
+      </w:pPr>
+      <w:rPr>
+        <w:rFonts w:ascii="Symbol" w:hAnsi="Symbol" w:hint="default"/>
+      </w:rPr>
+    </w:lvl>
+    <w:lvl w:ilvl="3">
+      <w:start w:val="1"/>
+      <w:numFmt w:val="bullet"/>
+      <w:lvlText w:val=""/>
+      <w:lvlJc w:val="left"/>
+      <w:pPr>
+        <w:tabs>
+          <w:tab w:val="num" w:pos="2880"/>
+        </w:tabs>
+        <w:ind w:left="2880" w:hanging="360"/>
+      </w:pPr>
+      <w:rPr>
+        <w:rFonts w:ascii="Symbol" w:hAnsi="Symbol" w:hint="default"/>
+      </w:rPr>
+    </w:lvl>
+    <w:lvl w:ilvl="4">
+      <w:start w:val="1"/>
+      <w:numFmt w:val="bullet"/>
+      <w:lvlText w:val=""/>
+      <w:lvlJc w:val="left"/>
+      <w:pPr>
+        <w:tabs>
+          <w:tab w:val="num" w:pos="3600"/>
+        </w:tabs>
+        <w:ind w:left="3600" w:hanging="360"/>
+      </w:pPr>
+      <w:rPr>
+        <w:rFonts w:ascii="Symbol" w:hAnsi="Symbol" w:hint="default"/>
+      </w:rPr>
+    </w:lvl>
+    <w:lvl w:ilvl="5">
+      <w:start w:val="1"/>
+      <w:numFmt w:val="bullet"/>
+      <w:lvlText w:val=""/>
+      <w:lvlJc w:val="left"/>
+      <w:pPr>
+        <w:tabs>
+          <w:tab w:val="num" w:pos="4320"/>
+        </w:tabs>
+        <w:ind w:left="4320" w:hanging="360"/>
+      </w:pPr>
+      <w:rPr>
+        <w:rFonts w:ascii="Symbol" w:hAnsi="Symbol" w:hint="default"/>
+      </w:rPr>
+    </w:lvl>
+    <w:lvl w:ilvl="6">
+      <w:start w:val="1"/>
+      <w:numFmt w:val="bullet"/>
+      <w:lvlText w:val=""/>
+      <w:lvlJc w:val="left"/>
+      <w:pPr>
+        <w:tabs>
+          <w:tab w:val="num" w:pos="5040"/>
+        </w:tabs>
+        <w:ind w:left="5040" w:hanging="360"/>
+      </w:pPr>
+      <w:rPr>
+        <w:rFonts w:ascii="Symbol" w:hAnsi="Symbol" w:hint="default"/>
+      </w:rPr>
+    </w:lvl>
+    <w:lvl w:ilvl="7">
+      <w:start w:val="1"/>
+      <w:numFmt w:val="bullet"/>
+      <w:lvlText w:val=""/>
+      <w:lvlJc w:val="left"/>
+      <w:pPr>
+        <w:tabs>
+          <w:tab w:val="num" w:pos="5760"/>
+        </w:tabs>
+        <w:ind w:left="5760" w:hanging="360"/>
+      </w:pPr>
+      <w:rPr>
+        <w:rFonts w:ascii="Symbol" w:hAnsi="Symbol" w:hint="default"/>
+      </w:rPr>
+    </w:lvl>
+    <w:lvl w:ilvl="8">
+      <w:start w:val="1"/>
+      <w:numFmt w:val="bullet"/>
+      <w:lvlText w:val=""/>
+      <w:lvlJc w:val="left"/>
+      <w:pPr>
+        <w:tabs>
+          <w:tab w:val="num" w:pos="6480"/>
+        </w:tabs>
+        <w:ind w:left="6480" w:hanging="360"/>
+      </w:pPr>
+      <w:rPr>
+        <w:rFonts w:ascii="Symbol" w:hAnsi="Symbol" w:hint="default"/>
+      </w:rPr>
+    </w:lvl>
+  </w:abstractNum>
+  <w:abstractNum w:abstractNumId="8" w15:restartNumberingAfterBreak="0">
     <w:nsid w:val="46B304F4"/>
     <w:multiLevelType w:val="multilevel"/>
     <w:tmpl w:val="5764F8EC"/>
@@ -5945,7 +7253,147 @@
       </w:rPr>
     </w:lvl>
   </w:abstractNum>
-  <w:abstractNum w:abstractNumId="5" w15:restartNumberingAfterBreak="0">
+  <w:abstractNum w:abstractNumId="9" w15:restartNumberingAfterBreak="0">
+    <w:nsid w:val="4892564D"/>
+    <w:multiLevelType w:val="hybridMultilevel"/>
+    <w:tmpl w:val="202EEC04"/>
+    <w:lvl w:ilvl="0" w:tplc="F10AC9DA">
+      <w:start w:val="1"/>
+      <w:numFmt w:val="bullet"/>
+      <w:lvlText w:val=""/>
+      <w:lvlJc w:val="left"/>
+      <w:pPr>
+        <w:tabs>
+          <w:tab w:val="num" w:pos="720"/>
+        </w:tabs>
+        <w:ind w:left="720" w:hanging="360"/>
+      </w:pPr>
+      <w:rPr>
+        <w:rFonts w:ascii="Symbol" w:hAnsi="Symbol" w:hint="default"/>
+      </w:rPr>
+    </w:lvl>
+    <w:lvl w:ilvl="1" w:tplc="47A86E1C" w:tentative="1">
+      <w:start w:val="1"/>
+      <w:numFmt w:val="bullet"/>
+      <w:lvlText w:val=""/>
+      <w:lvlJc w:val="left"/>
+      <w:pPr>
+        <w:tabs>
+          <w:tab w:val="num" w:pos="1440"/>
+        </w:tabs>
+        <w:ind w:left="1440" w:hanging="360"/>
+      </w:pPr>
+      <w:rPr>
+        <w:rFonts w:ascii="Symbol" w:hAnsi="Symbol" w:hint="default"/>
+      </w:rPr>
+    </w:lvl>
+    <w:lvl w:ilvl="2" w:tplc="9D2E5574" w:tentative="1">
+      <w:start w:val="1"/>
+      <w:numFmt w:val="bullet"/>
+      <w:lvlText w:val=""/>
+      <w:lvlJc w:val="left"/>
+      <w:pPr>
+        <w:tabs>
+          <w:tab w:val="num" w:pos="2160"/>
+        </w:tabs>
+        <w:ind w:left="2160" w:hanging="360"/>
+      </w:pPr>
+      <w:rPr>
+        <w:rFonts w:ascii="Symbol" w:hAnsi="Symbol" w:hint="default"/>
+      </w:rPr>
+    </w:lvl>
+    <w:lvl w:ilvl="3" w:tplc="A20AE3CC" w:tentative="1">
+      <w:start w:val="1"/>
+      <w:numFmt w:val="bullet"/>
+      <w:lvlText w:val=""/>
+      <w:lvlJc w:val="left"/>
+      <w:pPr>
+        <w:tabs>
+          <w:tab w:val="num" w:pos="2880"/>
+        </w:tabs>
+        <w:ind w:left="2880" w:hanging="360"/>
+      </w:pPr>
+      <w:rPr>
+        <w:rFonts w:ascii="Symbol" w:hAnsi="Symbol" w:hint="default"/>
+      </w:rPr>
+    </w:lvl>
+    <w:lvl w:ilvl="4" w:tplc="919EEA98" w:tentative="1">
+      <w:start w:val="1"/>
+      <w:numFmt w:val="bullet"/>
+      <w:lvlText w:val=""/>
+      <w:lvlJc w:val="left"/>
+      <w:pPr>
+        <w:tabs>
+          <w:tab w:val="num" w:pos="3600"/>
+        </w:tabs>
+        <w:ind w:left="3600" w:hanging="360"/>
+      </w:pPr>
+      <w:rPr>
+        <w:rFonts w:ascii="Symbol" w:hAnsi="Symbol" w:hint="default"/>
+      </w:rPr>
+    </w:lvl>
+    <w:lvl w:ilvl="5" w:tplc="4EF0A180" w:tentative="1">
+      <w:start w:val="1"/>
+      <w:numFmt w:val="bullet"/>
+      <w:lvlText w:val=""/>
+      <w:lvlJc w:val="left"/>
+      <w:pPr>
+        <w:tabs>
+          <w:tab w:val="num" w:pos="4320"/>
+        </w:tabs>
+        <w:ind w:left="4320" w:hanging="360"/>
+      </w:pPr>
+      <w:rPr>
+        <w:rFonts w:ascii="Symbol" w:hAnsi="Symbol" w:hint="default"/>
+      </w:rPr>
+    </w:lvl>
+    <w:lvl w:ilvl="6" w:tplc="1688BBBA" w:tentative="1">
+      <w:start w:val="1"/>
+      <w:numFmt w:val="bullet"/>
+      <w:lvlText w:val=""/>
+      <w:lvlJc w:val="left"/>
+      <w:pPr>
+        <w:tabs>
+          <w:tab w:val="num" w:pos="5040"/>
+        </w:tabs>
+        <w:ind w:left="5040" w:hanging="360"/>
+      </w:pPr>
+      <w:rPr>
+        <w:rFonts w:ascii="Symbol" w:hAnsi="Symbol" w:hint="default"/>
+      </w:rPr>
+    </w:lvl>
+    <w:lvl w:ilvl="7" w:tplc="65503A10" w:tentative="1">
+      <w:start w:val="1"/>
+      <w:numFmt w:val="bullet"/>
+      <w:lvlText w:val=""/>
+      <w:lvlJc w:val="left"/>
+      <w:pPr>
+        <w:tabs>
+          <w:tab w:val="num" w:pos="5760"/>
+        </w:tabs>
+        <w:ind w:left="5760" w:hanging="360"/>
+      </w:pPr>
+      <w:rPr>
+        <w:rFonts w:ascii="Symbol" w:hAnsi="Symbol" w:hint="default"/>
+      </w:rPr>
+    </w:lvl>
+    <w:lvl w:ilvl="8" w:tplc="FA1E0038" w:tentative="1">
+      <w:start w:val="1"/>
+      <w:numFmt w:val="bullet"/>
+      <w:lvlText w:val=""/>
+      <w:lvlJc w:val="left"/>
+      <w:pPr>
+        <w:tabs>
+          <w:tab w:val="num" w:pos="6480"/>
+        </w:tabs>
+        <w:ind w:left="6480" w:hanging="360"/>
+      </w:pPr>
+      <w:rPr>
+        <w:rFonts w:ascii="Symbol" w:hAnsi="Symbol" w:hint="default"/>
+      </w:rPr>
+    </w:lvl>
+  </w:abstractNum>
+  <w:abstractNum w:abstractNumId="10" w15:restartNumberingAfterBreak="0">
     <w:nsid w:val="6EE2116E"/>
     <w:multiLevelType w:val="hybridMultilevel"/>
     <w:tmpl w:val="2476306A"/>
@@ -6062,7 +7510,120 @@
       </w:pPr>
     </w:lvl>
   </w:abstractNum>
-  <w:abstractNum w:abstractNumId="6" w15:restartNumberingAfterBreak="0">
+  <w:abstractNum w:abstractNumId="11" w15:restartNumberingAfterBreak="0">
+    <w:nsid w:val="71DE1BEB"/>
+    <w:multiLevelType w:val="hybridMultilevel"/>
+    <w:tmpl w:val="7C2ABCBC"/>
+    <w:lvl w:ilvl="0" w:tplc="04150001">
+      <w:start w:val="1"/>
+      <w:numFmt w:val="bullet"/>
+      <w:lvlText w:val=""/>
+      <w:lvlJc w:val="left"/>
+      <w:pPr>
+        <w:ind w:left="720" w:hanging="360"/>
+      </w:pPr>
+      <w:rPr>
+        <w:rFonts w:ascii="Symbol" w:hAnsi="Symbol" w:hint="default"/>
+      </w:rPr>
+    </w:lvl>
+    <w:lvl w:ilvl="1" w:tplc="04150003" w:tentative="1">
+      <w:start w:val="1"/>
+      <w:numFmt w:val="bullet"/>
+      <w:lvlText w:val="o"/>
+      <w:lvlJc w:val="left"/>
+      <w:pPr>
+        <w:ind w:left="1440" w:hanging="360"/>
+      </w:pPr>
+      <w:rPr>
+        <w:rFonts w:ascii="Courier New" w:hAnsi="Courier New" w:cs="Courier New" w:hint="default"/>
+      </w:rPr>
+    </w:lvl>
+    <w:lvl w:ilvl="2" w:tplc="04150005" w:tentative="1">
+      <w:start w:val="1"/>
+      <w:numFmt w:val="bullet"/>
+      <w:lvlText w:val=""/>
+      <w:lvlJc w:val="left"/>
+      <w:pPr>
+        <w:ind w:left="2160" w:hanging="360"/>
+      </w:pPr>
+      <w:rPr>
+        <w:rFonts w:ascii="Wingdings" w:hAnsi="Wingdings" w:hint="default"/>
+      </w:rPr>
+    </w:lvl>
+    <w:lvl w:ilvl="3" w:tplc="04150001" w:tentative="1">
+      <w:start w:val="1"/>
+      <w:numFmt w:val="bullet"/>
+      <w:lvlText w:val=""/>
+      <w:lvlJc w:val="left"/>
+      <w:pPr>
+        <w:ind w:left="2880" w:hanging="360"/>
+      </w:pPr>
+      <w:rPr>
+        <w:rFonts w:ascii="Symbol" w:hAnsi="Symbol" w:hint="default"/>
+      </w:rPr>
+    </w:lvl>
+    <w:lvl w:ilvl="4" w:tplc="04150003" w:tentative="1">
+      <w:start w:val="1"/>
+      <w:numFmt w:val="bullet"/>
+      <w:lvlText w:val="o"/>
+      <w:lvlJc w:val="left"/>
+      <w:pPr>
+        <w:ind w:left="3600" w:hanging="360"/>
+      </w:pPr>
+      <w:rPr>
+        <w:rFonts w:ascii="Courier New" w:hAnsi="Courier New" w:cs="Courier New" w:hint="default"/>
+      </w:rPr>
+    </w:lvl>
+    <w:lvl w:ilvl="5" w:tplc="04150005" w:tentative="1">
+      <w:start w:val="1"/>
+      <w:numFmt w:val="bullet"/>
+      <w:lvlText w:val=""/>
+      <w:lvlJc w:val="left"/>
+      <w:pPr>
+        <w:ind w:left="4320" w:hanging="360"/>
+      </w:pPr>
+      <w:rPr>
+        <w:rFonts w:ascii="Wingdings" w:hAnsi="Wingdings" w:hint="default"/>
+      </w:rPr>
+    </w:lvl>
+    <w:lvl w:ilvl="6" w:tplc="04150001" w:tentative="1">
+      <w:start w:val="1"/>
+      <w:numFmt w:val="bullet"/>
+      <w:lvlText w:val=""/>
+      <w:lvlJc w:val="left"/>
+      <w:pPr>
+        <w:ind w:left="5040" w:hanging="360"/>
+      </w:pPr>
+      <w:rPr>
+        <w:rFonts w:ascii="Symbol" w:hAnsi="Symbol" w:hint="default"/>
+      </w:rPr>
+    </w:lvl>
+    <w:lvl w:ilvl="7" w:tplc="04150003" w:tentative="1">
+      <w:start w:val="1"/>
+      <w:numFmt w:val="bullet"/>
+      <w:lvlText w:val="o"/>
+      <w:lvlJc w:val="left"/>
+      <w:pPr>
+        <w:ind w:left="5760" w:hanging="360"/>
+      </w:pPr>
+      <w:rPr>
+        <w:rFonts w:ascii="Courier New" w:hAnsi="Courier New" w:cs="Courier New" w:hint="default"/>
+      </w:rPr>
+    </w:lvl>
+    <w:lvl w:ilvl="8" w:tplc="04150005" w:tentative="1">
+      <w:start w:val="1"/>
+      <w:numFmt w:val="bullet"/>
+      <w:lvlText w:val=""/>
+      <w:lvlJc w:val="left"/>
+      <w:pPr>
+        <w:ind w:left="6480" w:hanging="360"/>
+      </w:pPr>
+      <w:rPr>
+        <w:rFonts w:ascii="Wingdings" w:hAnsi="Wingdings" w:hint="default"/>
+      </w:rPr>
+    </w:lvl>
+  </w:abstractNum>
+  <w:abstractNum w:abstractNumId="12" w15:restartNumberingAfterBreak="0">
     <w:nsid w:val="7556480B"/>
     <w:multiLevelType w:val="hybridMultilevel"/>
     <w:tmpl w:val="25C2F682"/>
@@ -6149,25 +7710,43 @@
     </w:lvl>
   </w:abstractNum>
   <w:num w:numId="1" w16cid:durableId="679164998">
+    <w:abstractNumId w:val="10"/>
+  </w:num>
+  <w:num w:numId="2" w16cid:durableId="1958177188">
+    <w:abstractNumId w:val="3"/>
+  </w:num>
+  <w:num w:numId="3" w16cid:durableId="1164593285">
+    <w:abstractNumId w:val="8"/>
+  </w:num>
+  <w:num w:numId="4" w16cid:durableId="409277932">
     <w:abstractNumId w:val="5"/>
   </w:num>
-  <w:num w:numId="2" w16cid:durableId="1958177188">
+  <w:num w:numId="5" w16cid:durableId="771363730">
+    <w:abstractNumId w:val="12"/>
+  </w:num>
+  <w:num w:numId="6" w16cid:durableId="847133072">
+    <w:abstractNumId w:val="1"/>
+  </w:num>
+  <w:num w:numId="7" w16cid:durableId="1426611085">
     <w:abstractNumId w:val="2"/>
   </w:num>
-  <w:num w:numId="3" w16cid:durableId="1164593285">
+  <w:num w:numId="8" w16cid:durableId="2118987024">
+    <w:abstractNumId w:val="11"/>
+  </w:num>
+  <w:num w:numId="9" w16cid:durableId="541867336">
+    <w:abstractNumId w:val="6"/>
+  </w:num>
+  <w:num w:numId="10" w16cid:durableId="662784706">
     <w:abstractNumId w:val="4"/>
   </w:num>
-  <w:num w:numId="4" w16cid:durableId="409277932">
-    <w:abstractNumId w:val="3"/>
+  <w:num w:numId="11" w16cid:durableId="1393776295">
+    <w:abstractNumId w:val="9"/>
   </w:num>
-  <w:num w:numId="5" w16cid:durableId="771363730">
-    <w:abstractNumId w:val="6"/>
+  <w:num w:numId="12" w16cid:durableId="925000126">
+    <w:abstractNumId w:val="7"/>
   </w:num>
-  <w:num w:numId="6" w16cid:durableId="847133072">
+  <w:num w:numId="13" w16cid:durableId="1976788221">
     <w:abstractNumId w:val="0"/>
-  </w:num>
-  <w:num w:numId="7" w16cid:durableId="1426611085">
-    <w:abstractNumId w:val="1"/>
   </w:num>
   <w:numIdMacAtCleanup w:val="7"/>
 </w:numbering>
@@ -7569,6 +9148,16 @@
       <w:u w:val="single"/>
     </w:rPr>
   </w:style>
+  <w:style w:type="numbering" w:customStyle="1" w:styleId="Styl1">
+    <w:name w:val="Styl1"/>
+    <w:uiPriority w:val="99"/>
+    <w:rsid w:val="006E4F88"/>
+    <w:pPr>
+      <w:numPr>
+        <w:numId w:val="12"/>
+      </w:numPr>
+    </w:pPr>
+  </w:style>
 </w:styles>
 </file>
 

</xml_diff>